<commit_message>
04.05.2021 - nie przesylam kodeków audio, zbyt dużo ważą
</commit_message>
<xml_diff>
--- a/PROTOKÓŁ.docx
+++ b/PROTOKÓŁ.docx
@@ -223,6 +223,91 @@
           <w:szCs w:val="24"/>
         </w:rPr>
         <w:t>Rozpoczęcie prac nad odtwarzaniem muzyki (obecnie bot potrafi dołączyć do kanału głosowego).</w:t>
+      </w:r>
+    </w:p>
+    <w:p>
+      <w:pPr>
+        <w:rPr>
+          <w:rFonts w:ascii="Times New Roman" w:hAnsi="Times New Roman" w:cs="Times New Roman"/>
+          <w:sz w:val="24"/>
+          <w:szCs w:val="24"/>
+        </w:rPr>
+      </w:pPr>
+      <w:r>
+        <w:rPr>
+          <w:rFonts w:ascii="Times New Roman" w:hAnsi="Times New Roman" w:cs="Times New Roman"/>
+          <w:sz w:val="24"/>
+          <w:szCs w:val="24"/>
+        </w:rPr>
+        <w:t>04.05.2021 – dodanie komend umożliwiających odtwarzanie muzyki z serwisu YouTybe.</w:t>
+      </w:r>
+      <w:r>
+        <w:rPr>
+          <w:rFonts w:ascii="Times New Roman" w:hAnsi="Times New Roman" w:cs="Times New Roman"/>
+          <w:sz w:val="24"/>
+          <w:szCs w:val="24"/>
+        </w:rPr>
+        <w:br/>
+        <w:t xml:space="preserve">Komendy: play, stop, resume, pause. </w:t>
+      </w:r>
+    </w:p>
+    <w:p>
+      <w:pPr>
+        <w:rPr>
+          <w:rFonts w:ascii="Times New Roman" w:hAnsi="Times New Roman" w:cs="Times New Roman"/>
+          <w:sz w:val="24"/>
+          <w:szCs w:val="24"/>
+        </w:rPr>
+      </w:pPr>
+      <w:r>
+        <w:rPr>
+          <w:rFonts w:ascii="Times New Roman" w:hAnsi="Times New Roman" w:cs="Times New Roman"/>
+          <w:sz w:val="24"/>
+          <w:szCs w:val="24"/>
+        </w:rPr>
+        <w:t xml:space="preserve">Pojawił się problem z komendą stop. Po jej użyciu </w:t>
+      </w:r>
+      <w:r>
+        <w:rPr>
+          <w:rFonts w:ascii="Times New Roman" w:hAnsi="Times New Roman" w:cs="Times New Roman"/>
+          <w:sz w:val="24"/>
+          <w:szCs w:val="24"/>
+        </w:rPr>
+        <w:t>nie można włączyć innej piosenki. Trzeba było w tej komendzie dodać wyjście bota z kanału głosowego (co sprawia, że komenda leave jest bezużyteczna).</w:t>
+      </w:r>
+    </w:p>
+    <w:p>
+      <w:pPr>
+        <w:rPr>
+          <w:rFonts w:ascii="Times New Roman" w:hAnsi="Times New Roman" w:cs="Times New Roman"/>
+          <w:sz w:val="24"/>
+          <w:szCs w:val="24"/>
+        </w:rPr>
+      </w:pPr>
+      <w:r>
+        <w:rPr>
+          <w:rFonts w:ascii="Times New Roman" w:hAnsi="Times New Roman" w:cs="Times New Roman"/>
+          <w:sz w:val="24"/>
+          <w:szCs w:val="24"/>
+        </w:rPr>
+        <w:t>Problem był także z kodekami audio. Ostatecznie zdecydowałem się na użycie ffmpeg.</w:t>
+      </w:r>
+    </w:p>
+    <w:p>
+      <w:pPr>
+        <w:rPr>
+          <w:rFonts w:ascii="Times New Roman" w:hAnsi="Times New Roman" w:cs="Times New Roman"/>
+          <w:sz w:val="24"/>
+          <w:szCs w:val="24"/>
+        </w:rPr>
+      </w:pPr>
+      <w:r>
+        <w:rPr>
+          <w:rFonts w:ascii="Times New Roman" w:hAnsi="Times New Roman" w:cs="Times New Roman"/>
+          <w:sz w:val="24"/>
+          <w:szCs w:val="24"/>
+        </w:rPr>
+        <w:t>Odtwarzanie i pobieranie muzyki z serwisu YouTube odbywa się bez problemu.</w:t>
       </w:r>
     </w:p>
     <w:p>

</xml_diff>